<commit_message>
Make UT not use iBatis
</commit_message>
<xml_diff>
--- a/Analyzer2/������־.docx
+++ b/Analyzer2/������־.docx
@@ -511,11 +511,6 @@
     </w:p>
     <w:p/>
     <w:p>
-      <w:pPr>
-        <w:rPr>
-          <w:rFonts w:hint="eastAsia"/>
-        </w:rPr>
-      </w:pPr>
       <w:r>
         <w:rPr>
           <w:rFonts w:hint="eastAsia"/>
@@ -561,9 +556,6 @@
           <w:numId w:val="1"/>
         </w:numPr>
         <w:ind w:firstLineChars="0"/>
-        <w:rPr>
-          <w:rFonts w:hint="eastAsia"/>
-        </w:rPr>
       </w:pPr>
       <w:r>
         <w:rPr>
@@ -618,9 +610,6 @@
           <w:numId w:val="1"/>
         </w:numPr>
         <w:ind w:firstLineChars="0"/>
-        <w:rPr>
-          <w:rFonts w:hint="eastAsia"/>
-        </w:rPr>
       </w:pPr>
       <w:proofErr w:type="spellStart"/>
       <w:r>
@@ -642,15 +631,297 @@
         </w:rPr>
         <w:t>函数。</w:t>
       </w:r>
+    </w:p>
+    <w:p/>
+    <w:p>
+      <w:r>
+        <w:rPr>
+          <w:rFonts w:hint="eastAsia"/>
+        </w:rPr>
+        <w:t>2010</w:t>
+      </w:r>
+      <w:r>
+        <w:rPr>
+          <w:rFonts w:hint="eastAsia"/>
+        </w:rPr>
+        <w:t>年</w:t>
+      </w:r>
+      <w:r>
+        <w:rPr>
+          <w:rFonts w:hint="eastAsia"/>
+        </w:rPr>
+        <w:t>12</w:t>
+      </w:r>
+      <w:r>
+        <w:rPr>
+          <w:rFonts w:hint="eastAsia"/>
+        </w:rPr>
+        <w:t>月</w:t>
+      </w:r>
+      <w:r>
+        <w:rPr>
+          <w:rFonts w:hint="eastAsia"/>
+        </w:rPr>
+        <w:t>28</w:t>
+      </w:r>
+      <w:r>
+        <w:rPr>
+          <w:rFonts w:hint="eastAsia"/>
+        </w:rPr>
+        <w:t>日星期二</w:t>
+      </w:r>
+    </w:p>
+    <w:p/>
+    <w:p>
+      <w:r>
+        <w:rPr>
+          <w:rFonts w:hint="eastAsia"/>
+        </w:rPr>
+        <w:t>今天处理了</w:t>
+      </w:r>
+      <w:proofErr w:type="spellStart"/>
+      <w:r>
+        <w:rPr>
+          <w:rFonts w:hint="eastAsia"/>
+        </w:rPr>
+        <w:t>UnitTest</w:t>
+      </w:r>
+      <w:proofErr w:type="spellEnd"/>
+      <w:r>
+        <w:rPr>
+          <w:rFonts w:hint="eastAsia"/>
+        </w:rPr>
+        <w:t>工程依赖于</w:t>
+      </w:r>
+      <w:proofErr w:type="spellStart"/>
+      <w:r>
+        <w:rPr>
+          <w:rFonts w:hint="eastAsia"/>
+        </w:rPr>
+        <w:t>iBatis</w:t>
+      </w:r>
+      <w:proofErr w:type="spellEnd"/>
+      <w:r>
+        <w:rPr>
+          <w:rFonts w:hint="eastAsia"/>
+        </w:rPr>
+        <w:t xml:space="preserve"> &amp; </w:t>
+      </w:r>
+      <w:proofErr w:type="spellStart"/>
+      <w:r>
+        <w:rPr>
+          <w:rFonts w:hint="eastAsia"/>
+        </w:rPr>
+        <w:t>Sqlite</w:t>
+      </w:r>
+      <w:proofErr w:type="spellEnd"/>
+      <w:r>
+        <w:rPr>
+          <w:rFonts w:hint="eastAsia"/>
+        </w:rPr>
+        <w:t>的问题。</w:t>
+      </w:r>
+    </w:p>
+    <w:p>
+      <w:r>
+        <w:rPr>
+          <w:rFonts w:hint="eastAsia"/>
+        </w:rPr>
+        <w:t>遗留</w:t>
+      </w:r>
+      <w:proofErr w:type="spellStart"/>
+      <w:r>
+        <w:rPr>
+          <w:rFonts w:hint="eastAsia"/>
+        </w:rPr>
+        <w:t>BounsProcessor</w:t>
+      </w:r>
+      <w:proofErr w:type="spellEnd"/>
+      <w:r>
+        <w:rPr>
+          <w:rFonts w:hint="eastAsia"/>
+        </w:rPr>
+        <w:t>仍然依赖</w:t>
+      </w:r>
+      <w:proofErr w:type="spellStart"/>
+      <w:r>
+        <w:rPr>
+          <w:rFonts w:hint="eastAsia"/>
+        </w:rPr>
+        <w:t>Sqlite</w:t>
+      </w:r>
+      <w:proofErr w:type="spellEnd"/>
+      <w:r>
+        <w:rPr>
+          <w:rFonts w:hint="eastAsia"/>
+        </w:rPr>
+        <w:t>。</w:t>
+      </w:r>
+    </w:p>
+    <w:p>
+      <w:pPr>
+        <w:rPr>
+          <w:rFonts w:hint="eastAsia"/>
+        </w:rPr>
+      </w:pPr>
+    </w:p>
+    <w:p>
+      <w:pPr>
+        <w:rPr>
+          <w:rFonts w:hint="eastAsia"/>
+        </w:rPr>
+      </w:pPr>
+      <w:r>
+        <w:rPr>
+          <w:rFonts w:hint="eastAsia"/>
+        </w:rPr>
+        <w:t>2010</w:t>
+      </w:r>
+      <w:r>
+        <w:rPr>
+          <w:rFonts w:hint="eastAsia"/>
+        </w:rPr>
+        <w:t>年</w:t>
+      </w:r>
+      <w:r>
+        <w:rPr>
+          <w:rFonts w:hint="eastAsia"/>
+        </w:rPr>
+        <w:t>12</w:t>
+      </w:r>
+      <w:r>
+        <w:rPr>
+          <w:rFonts w:hint="eastAsia"/>
+        </w:rPr>
+        <w:t>月</w:t>
+      </w:r>
+      <w:r>
+        <w:rPr>
+          <w:rFonts w:hint="eastAsia"/>
+        </w:rPr>
+        <w:t>31</w:t>
+      </w:r>
+      <w:r>
+        <w:rPr>
+          <w:rFonts w:hint="eastAsia"/>
+        </w:rPr>
+        <w:t>日星期五</w:t>
+      </w:r>
+    </w:p>
+    <w:p>
+      <w:pPr>
+        <w:rPr>
+          <w:rFonts w:hint="eastAsia"/>
+        </w:rPr>
+      </w:pPr>
+      <w:r>
+        <w:rPr>
+          <w:rFonts w:hint="eastAsia"/>
+        </w:rPr>
+        <w:t>遇到了很奇怪的问题。估计是</w:t>
+      </w:r>
+      <w:r>
+        <w:rPr>
+          <w:rFonts w:hint="eastAsia"/>
+        </w:rPr>
+        <w:t>X86</w:t>
+      </w:r>
+      <w:r>
+        <w:rPr>
+          <w:rFonts w:hint="eastAsia"/>
+        </w:rPr>
+        <w:t>和</w:t>
+      </w:r>
+      <w:r>
+        <w:rPr>
+          <w:rFonts w:hint="eastAsia"/>
+        </w:rPr>
+        <w:t>X64</w:t>
+      </w:r>
+      <w:r>
+        <w:rPr>
+          <w:rFonts w:hint="eastAsia"/>
+        </w:rPr>
+        <w:t>的问题。</w:t>
+      </w:r>
+    </w:p>
+    <w:p>
+      <w:pPr>
+        <w:rPr>
+          <w:rFonts w:hint="eastAsia"/>
+        </w:rPr>
+      </w:pPr>
+      <w:r>
+        <w:rPr>
+          <w:rFonts w:hint="eastAsia"/>
+        </w:rPr>
+        <w:t>启动时，跳出“</w:t>
+      </w:r>
+      <w:r>
+        <w:rPr>
+          <w:rFonts w:ascii="新宋体" w:eastAsia="新宋体" w:hAnsi="Times New Roman" w:cs="Times New Roman"/>
+          <w:noProof/>
+          <w:kern w:val="0"/>
+          <w:sz w:val="18"/>
+          <w:szCs w:val="18"/>
+        </w:rPr>
+        <w:t>A first chance exception of type 'System.Data.SQLite.SQLiteException' occurred in IBatisNet.DataMapper.dll</w:t>
+      </w:r>
+      <w:r>
+        <w:rPr>
+          <w:rFonts w:hint="eastAsia"/>
+        </w:rPr>
+        <w:t>”。</w:t>
+      </w:r>
+    </w:p>
+    <w:p>
+      <w:pPr>
+        <w:rPr>
+          <w:rFonts w:hint="eastAsia"/>
+        </w:rPr>
+      </w:pPr>
+      <w:r>
+        <w:rPr>
+          <w:rFonts w:hint="eastAsia"/>
+        </w:rPr>
+        <w:t>结果是：</w:t>
+      </w:r>
+      <w:proofErr w:type="spellStart"/>
+      <w:r>
+        <w:rPr>
+          <w:rFonts w:hint="eastAsia"/>
+        </w:rPr>
+        <w:t>stocks.db</w:t>
+      </w:r>
+      <w:proofErr w:type="spellEnd"/>
+      <w:r>
+        <w:rPr>
+          <w:rFonts w:hint="eastAsia"/>
+        </w:rPr>
+        <w:t>没有</w:t>
+      </w:r>
+      <w:proofErr w:type="spellStart"/>
+      <w:r>
+        <w:rPr>
+          <w:rFonts w:hint="eastAsia"/>
+        </w:rPr>
+        <w:t>checkin</w:t>
+      </w:r>
+      <w:proofErr w:type="spellEnd"/>
+      <w:r>
+        <w:rPr>
+          <w:rFonts w:hint="eastAsia"/>
+        </w:rPr>
+        <w:t>。</w:t>
+      </w:r>
+      <w:r>
+        <w:rPr>
+          <w:rFonts w:hint="eastAsia"/>
+        </w:rPr>
+        <w:t>为空文件。</w:t>
+      </w:r>
       <w:bookmarkStart w:id="0" w:name="_GoBack"/>
       <w:bookmarkEnd w:id="0"/>
-    </w:p>
-    <w:p>
-      <w:pPr>
-        <w:rPr>
-          <w:rFonts w:hint="eastAsia"/>
-        </w:rPr>
-      </w:pPr>
     </w:p>
     <w:p>
       <w:pPr>

</xml_diff>

<commit_message>
Refactor and added a new strategy
</commit_message>
<xml_diff>
--- a/Analyzer2/������־.docx
+++ b/Analyzer2/������־.docx
@@ -128,12 +128,14 @@
       </w:r>
     </w:p>
     <w:p>
+      <w:proofErr w:type="spellStart"/>
       <w:r>
         <w:rPr>
           <w:rFonts w:hint="eastAsia"/>
         </w:rPr>
         <w:t>FxCop</w:t>
       </w:r>
+      <w:proofErr w:type="spellEnd"/>
       <w:r>
         <w:rPr>
           <w:rFonts w:hint="eastAsia"/>
@@ -149,11 +151,33 @@
       <w:r>
         <w:t>：</w:t>
       </w:r>
-      <w:r>
-        <w:rPr>
-          <w:rFonts w:hint="eastAsia"/>
-        </w:rPr>
-        <w:t xml:space="preserve">Microsoft.Performance : 'Account.Account()' </w:t>
+      <w:proofErr w:type="spellStart"/>
+      <w:r>
+        <w:rPr>
+          <w:rFonts w:hint="eastAsia"/>
+        </w:rPr>
+        <w:t>Microsoft.Performance</w:t>
+      </w:r>
+      <w:proofErr w:type="spellEnd"/>
+      <w:r>
+        <w:rPr>
+          <w:rFonts w:hint="eastAsia"/>
+        </w:rPr>
+        <w:t xml:space="preserve"> : '</w:t>
+      </w:r>
+      <w:proofErr w:type="spellStart"/>
+      <w:r>
+        <w:rPr>
+          <w:rFonts w:hint="eastAsia"/>
+        </w:rPr>
+        <w:t>Account.Account</w:t>
+      </w:r>
+      <w:proofErr w:type="spellEnd"/>
+      <w:r>
+        <w:rPr>
+          <w:rFonts w:hint="eastAsia"/>
+        </w:rPr>
+        <w:t xml:space="preserve">()' </w:t>
       </w:r>
       <w:r>
         <w:rPr>
@@ -165,7 +189,21 @@
         <w:rPr>
           <w:rFonts w:hint="eastAsia"/>
         </w:rPr>
-        <w:t xml:space="preserve"> 'int' </w:t>
+        <w:t xml:space="preserve"> '</w:t>
+      </w:r>
+      <w:proofErr w:type="spellStart"/>
+      <w:r>
+        <w:rPr>
+          <w:rFonts w:hint="eastAsia"/>
+        </w:rPr>
+        <w:t>int</w:t>
+      </w:r>
+      <w:proofErr w:type="spellEnd"/>
+      <w:r>
+        <w:rPr>
+          <w:rFonts w:hint="eastAsia"/>
+        </w:rPr>
+        <w:t xml:space="preserve">' </w:t>
       </w:r>
       <w:r>
         <w:rPr>
@@ -177,7 +215,21 @@
         <w:rPr>
           <w:rFonts w:hint="eastAsia"/>
         </w:rPr>
-        <w:t xml:space="preserve"> 'Account._BuyTransactionCount' </w:t>
+        <w:t xml:space="preserve"> 'Account._</w:t>
+      </w:r>
+      <w:proofErr w:type="spellStart"/>
+      <w:r>
+        <w:rPr>
+          <w:rFonts w:hint="eastAsia"/>
+        </w:rPr>
+        <w:t>BuyTransactionCount</w:t>
+      </w:r>
+      <w:proofErr w:type="spellEnd"/>
+      <w:r>
+        <w:rPr>
+          <w:rFonts w:hint="eastAsia"/>
+        </w:rPr>
+        <w:t xml:space="preserve">' </w:t>
       </w:r>
       <w:r>
         <w:rPr>
@@ -324,12 +376,14 @@
         </w:rPr>
         <w:t>是否使用了</w:t>
       </w:r>
+      <w:proofErr w:type="spellStart"/>
       <w:r>
         <w:rPr>
           <w:rFonts w:hint="eastAsia"/>
         </w:rPr>
         <w:t>IAccount</w:t>
       </w:r>
+      <w:proofErr w:type="spellEnd"/>
       <w:r>
         <w:rPr>
           <w:rFonts w:hint="eastAsia"/>
@@ -521,12 +575,14 @@
         </w:rPr>
         <w:t>的实现移植到</w:t>
       </w:r>
+      <w:proofErr w:type="spellStart"/>
       <w:r>
         <w:rPr>
           <w:rFonts w:hint="eastAsia"/>
         </w:rPr>
         <w:t>IIndicatorCalc</w:t>
       </w:r>
+      <w:proofErr w:type="spellEnd"/>
       <w:r>
         <w:rPr>
           <w:rFonts w:hint="eastAsia"/>
@@ -555,11 +611,19 @@
         </w:numPr>
         <w:ind w:firstLineChars="0"/>
       </w:pPr>
-      <w:r>
-        <w:rPr>
-          <w:rFonts w:hint="eastAsia"/>
-        </w:rPr>
-        <w:t xml:space="preserve">HolderInit() </w:t>
+      <w:proofErr w:type="spellStart"/>
+      <w:r>
+        <w:rPr>
+          <w:rFonts w:hint="eastAsia"/>
+        </w:rPr>
+        <w:t>HolderInit</w:t>
+      </w:r>
+      <w:proofErr w:type="spellEnd"/>
+      <w:r>
+        <w:rPr>
+          <w:rFonts w:hint="eastAsia"/>
+        </w:rPr>
+        <w:t xml:space="preserve">() </w:t>
       </w:r>
       <w:r>
         <w:rPr>
@@ -615,24 +679,42 @@
         </w:rPr>
         <w:t>今天处理了</w:t>
       </w:r>
+      <w:proofErr w:type="spellStart"/>
       <w:r>
         <w:rPr>
           <w:rFonts w:hint="eastAsia"/>
         </w:rPr>
         <w:t>UnitTest</w:t>
       </w:r>
+      <w:proofErr w:type="spellEnd"/>
       <w:r>
         <w:rPr>
           <w:rFonts w:hint="eastAsia"/>
         </w:rPr>
         <w:t>工程依赖于</w:t>
       </w:r>
-      <w:r>
-        <w:rPr>
-          <w:rFonts w:hint="eastAsia"/>
-        </w:rPr>
-        <w:t>iBatis &amp; Sqlite</w:t>
-      </w:r>
+      <w:proofErr w:type="spellStart"/>
+      <w:r>
+        <w:rPr>
+          <w:rFonts w:hint="eastAsia"/>
+        </w:rPr>
+        <w:t>iBatis</w:t>
+      </w:r>
+      <w:proofErr w:type="spellEnd"/>
+      <w:r>
+        <w:rPr>
+          <w:rFonts w:hint="eastAsia"/>
+        </w:rPr>
+        <w:t xml:space="preserve"> &amp; </w:t>
+      </w:r>
+      <w:proofErr w:type="spellStart"/>
+      <w:r>
+        <w:rPr>
+          <w:rFonts w:hint="eastAsia"/>
+        </w:rPr>
+        <w:t>Sqlite</w:t>
+      </w:r>
+      <w:proofErr w:type="spellEnd"/>
       <w:r>
         <w:rPr>
           <w:rFonts w:hint="eastAsia"/>
@@ -647,24 +729,28 @@
         </w:rPr>
         <w:t>遗留</w:t>
       </w:r>
+      <w:proofErr w:type="spellStart"/>
       <w:r>
         <w:rPr>
           <w:rFonts w:hint="eastAsia"/>
         </w:rPr>
         <w:t>BounsProcessor</w:t>
       </w:r>
+      <w:proofErr w:type="spellEnd"/>
       <w:r>
         <w:rPr>
           <w:rFonts w:hint="eastAsia"/>
         </w:rPr>
         <w:t>仍然依赖</w:t>
       </w:r>
+      <w:proofErr w:type="spellStart"/>
       <w:r>
         <w:rPr>
           <w:rFonts w:hint="eastAsia"/>
         </w:rPr>
         <w:t>Sqlite</w:t>
       </w:r>
+      <w:proofErr w:type="spellEnd"/>
       <w:r>
         <w:rPr>
           <w:rFonts w:hint="eastAsia"/>
@@ -774,24 +860,28 @@
         </w:rPr>
         <w:t>结果是：</w:t>
       </w:r>
+      <w:proofErr w:type="spellStart"/>
       <w:r>
         <w:rPr>
           <w:rFonts w:hint="eastAsia"/>
         </w:rPr>
         <w:t>stocks.db</w:t>
       </w:r>
+      <w:proofErr w:type="spellEnd"/>
       <w:r>
         <w:rPr>
           <w:rFonts w:hint="eastAsia"/>
         </w:rPr>
         <w:t>没有</w:t>
       </w:r>
+      <w:proofErr w:type="spellStart"/>
       <w:r>
         <w:rPr>
           <w:rFonts w:hint="eastAsia"/>
         </w:rPr>
         <w:t>checkin</w:t>
       </w:r>
+      <w:proofErr w:type="spellEnd"/>
       <w:r>
         <w:rPr>
           <w:rFonts w:hint="eastAsia"/>
@@ -805,19 +895,8 @@
         <w:t>为空文件。</w:t>
       </w:r>
     </w:p>
-    <w:p>
-      <w:pPr>
-        <w:rPr>
-          <w:rFonts w:hint="eastAsia"/>
-        </w:rPr>
-      </w:pPr>
-    </w:p>
-    <w:p>
-      <w:pPr>
-        <w:rPr>
-          <w:rFonts w:hint="eastAsia"/>
-        </w:rPr>
-      </w:pPr>
+    <w:p/>
+    <w:p>
       <w:r>
         <w:rPr>
           <w:rFonts w:hint="eastAsia"/>
@@ -862,8 +941,157 @@
           <w:rFonts w:hint="eastAsia"/>
         </w:rPr>
       </w:pPr>
+    </w:p>
+    <w:p>
+      <w:r>
+        <w:rPr>
+          <w:rFonts w:hint="eastAsia"/>
+        </w:rPr>
+        <w:t>2011</w:t>
+      </w:r>
+      <w:r>
+        <w:rPr>
+          <w:rFonts w:hint="eastAsia"/>
+        </w:rPr>
+        <w:t>年</w:t>
+      </w:r>
+      <w:r>
+        <w:rPr>
+          <w:rFonts w:hint="eastAsia"/>
+        </w:rPr>
+        <w:t>10</w:t>
+      </w:r>
+      <w:r>
+        <w:rPr>
+          <w:rFonts w:hint="eastAsia"/>
+        </w:rPr>
+        <w:t>月</w:t>
+      </w:r>
+      <w:r>
+        <w:rPr>
+          <w:rFonts w:hint="eastAsia"/>
+        </w:rPr>
+        <w:t>11</w:t>
+      </w:r>
+      <w:r>
+        <w:rPr>
+          <w:rFonts w:hint="eastAsia"/>
+        </w:rPr>
+        <w:t>日星期二</w:t>
+      </w:r>
+    </w:p>
+    <w:p>
+      <w:pPr>
+        <w:rPr>
+          <w:rFonts w:hint="eastAsia"/>
+        </w:rPr>
+      </w:pPr>
+    </w:p>
+    <w:p>
+      <w:pPr>
+        <w:rPr>
+          <w:rFonts w:hint="eastAsia"/>
+        </w:rPr>
+      </w:pPr>
+      <w:r>
+        <w:rPr>
+          <w:rFonts w:hint="eastAsia"/>
+        </w:rPr>
+        <w:t>待处理：</w:t>
+      </w:r>
+    </w:p>
+    <w:p>
+      <w:pPr>
+        <w:pStyle w:val="a5"/>
+        <w:numPr>
+          <w:ilvl w:val="0"/>
+          <w:numId w:val="2"/>
+        </w:numPr>
+        <w:ind w:firstLineChars="0"/>
+        <w:rPr>
+          <w:rFonts w:hint="eastAsia"/>
+        </w:rPr>
+      </w:pPr>
+      <w:r>
+        <w:rPr>
+          <w:rFonts w:hint="eastAsia"/>
+        </w:rPr>
+        <w:t>分红信息导入到</w:t>
+      </w:r>
+      <w:proofErr w:type="spellStart"/>
+      <w:r>
+        <w:rPr>
+          <w:rFonts w:hint="eastAsia"/>
+        </w:rPr>
+        <w:t>MongoDB</w:t>
+      </w:r>
+      <w:proofErr w:type="spellEnd"/>
+      <w:r>
+        <w:rPr>
+          <w:rFonts w:hint="eastAsia"/>
+        </w:rPr>
+        <w:t>。</w:t>
+      </w:r>
+    </w:p>
+    <w:p>
+      <w:pPr>
+        <w:pStyle w:val="a5"/>
+        <w:numPr>
+          <w:ilvl w:val="0"/>
+          <w:numId w:val="2"/>
+        </w:numPr>
+        <w:ind w:firstLineChars="0"/>
+        <w:rPr>
+          <w:rFonts w:hint="eastAsia"/>
+        </w:rPr>
+      </w:pPr>
+      <w:r>
+        <w:rPr>
+          <w:rFonts w:hint="eastAsia"/>
+        </w:rPr>
+        <w:t>删除</w:t>
+      </w:r>
+      <w:proofErr w:type="spellStart"/>
+      <w:r>
+        <w:rPr>
+          <w:rFonts w:hint="eastAsia"/>
+        </w:rPr>
+        <w:t>Sqlite</w:t>
+      </w:r>
+      <w:proofErr w:type="spellEnd"/>
+      <w:r>
+        <w:rPr>
+          <w:rFonts w:hint="eastAsia"/>
+        </w:rPr>
+        <w:t>访问的冗余代码。</w:t>
+      </w:r>
+    </w:p>
+    <w:p>
+      <w:pPr>
+        <w:pStyle w:val="a5"/>
+        <w:numPr>
+          <w:ilvl w:val="0"/>
+          <w:numId w:val="2"/>
+        </w:numPr>
+        <w:ind w:firstLineChars="0"/>
+        <w:rPr>
+          <w:rFonts w:hint="eastAsia"/>
+        </w:rPr>
+      </w:pPr>
+      <w:r>
+        <w:rPr>
+          <w:rFonts w:hint="eastAsia"/>
+        </w:rPr>
+        <w:t>实现连续两天上涨，第三天开盘卖出</w:t>
+      </w:r>
       <w:bookmarkStart w:id="0" w:name="_GoBack"/>
       <w:bookmarkEnd w:id="0"/>
+      <w:r>
+        <w:rPr>
+          <w:rFonts w:hint="eastAsia"/>
+        </w:rPr>
+        <w:t>策略。</w:t>
+      </w:r>
     </w:p>
     <w:p/>
     <w:sectPr>
@@ -917,10 +1145,10 @@
 <file path=word/numbering.xml><?xml version="1.0" encoding="utf-8"?>
 <w:numbering xmlns:wpc="http://schemas.microsoft.com/office/word/2010/wordprocessingCanvas" xmlns:mc="http://schemas.openxmlformats.org/markup-compatibility/2006" xmlns:o="urn:schemas-microsoft-com:office:office" xmlns:r="http://schemas.openxmlformats.org/officeDocument/2006/relationships" xmlns:m="http://schemas.openxmlformats.org/officeDocument/2006/math" xmlns:v="urn:schemas-microsoft-com:vml" xmlns:wp14="http://schemas.microsoft.com/office/word/2010/wordprocessingDrawing" xmlns:wp="http://schemas.openxmlformats.org/drawingml/2006/wordprocessingDrawing" xmlns:w10="urn:schemas-microsoft-com:office:word" xmlns:w="http://schemas.openxmlformats.org/wordprocessingml/2006/main" xmlns:w14="http://schemas.microsoft.com/office/word/2010/wordml" xmlns:wpg="http://schemas.microsoft.com/office/word/2010/wordprocessingGroup" xmlns:wpi="http://schemas.microsoft.com/office/word/2010/wordprocessingInk" xmlns:wne="http://schemas.microsoft.com/office/word/2006/wordml" xmlns:wps="http://schemas.microsoft.com/office/word/2010/wordprocessingShape" mc:Ignorable="w14 wp14">
   <w:abstractNum w:abstractNumId="0">
-    <w:nsid w:val="78AD51F9"/>
+    <w:nsid w:val="0561045F"/>
     <w:multiLevelType w:val="hybridMultilevel"/>
-    <w:tmpl w:val="EA265490"/>
-    <w:lvl w:ilvl="0" w:tplc="BA74733A">
+    <w:tmpl w:val="816C8D0C"/>
+    <w:lvl w:ilvl="0" w:tplc="52DE62D2">
       <w:start w:val="1"/>
       <w:numFmt w:val="decimal"/>
       <w:lvlText w:val="%1."/>
@@ -1005,7 +1233,99 @@
       </w:pPr>
     </w:lvl>
   </w:abstractNum>
+  <w:abstractNum w:abstractNumId="1">
+    <w:nsid w:val="78AD51F9"/>
+    <w:multiLevelType w:val="hybridMultilevel"/>
+    <w:tmpl w:val="EA265490"/>
+    <w:lvl w:ilvl="0" w:tplc="BA74733A">
+      <w:start w:val="1"/>
+      <w:numFmt w:val="decimal"/>
+      <w:lvlText w:val="%1."/>
+      <w:lvlJc w:val="left"/>
+      <w:pPr>
+        <w:ind w:left="360" w:hanging="360"/>
+      </w:pPr>
+      <w:rPr>
+        <w:rFonts w:hint="default"/>
+      </w:rPr>
+    </w:lvl>
+    <w:lvl w:ilvl="1" w:tplc="04090019" w:tentative="1">
+      <w:start w:val="1"/>
+      <w:numFmt w:val="lowerLetter"/>
+      <w:lvlText w:val="%2)"/>
+      <w:lvlJc w:val="left"/>
+      <w:pPr>
+        <w:ind w:left="840" w:hanging="420"/>
+      </w:pPr>
+    </w:lvl>
+    <w:lvl w:ilvl="2" w:tplc="0409001B" w:tentative="1">
+      <w:start w:val="1"/>
+      <w:numFmt w:val="lowerRoman"/>
+      <w:lvlText w:val="%3."/>
+      <w:lvlJc w:val="right"/>
+      <w:pPr>
+        <w:ind w:left="1260" w:hanging="420"/>
+      </w:pPr>
+    </w:lvl>
+    <w:lvl w:ilvl="3" w:tplc="0409000F" w:tentative="1">
+      <w:start w:val="1"/>
+      <w:numFmt w:val="decimal"/>
+      <w:lvlText w:val="%4."/>
+      <w:lvlJc w:val="left"/>
+      <w:pPr>
+        <w:ind w:left="1680" w:hanging="420"/>
+      </w:pPr>
+    </w:lvl>
+    <w:lvl w:ilvl="4" w:tplc="04090019" w:tentative="1">
+      <w:start w:val="1"/>
+      <w:numFmt w:val="lowerLetter"/>
+      <w:lvlText w:val="%5)"/>
+      <w:lvlJc w:val="left"/>
+      <w:pPr>
+        <w:ind w:left="2100" w:hanging="420"/>
+      </w:pPr>
+    </w:lvl>
+    <w:lvl w:ilvl="5" w:tplc="0409001B" w:tentative="1">
+      <w:start w:val="1"/>
+      <w:numFmt w:val="lowerRoman"/>
+      <w:lvlText w:val="%6."/>
+      <w:lvlJc w:val="right"/>
+      <w:pPr>
+        <w:ind w:left="2520" w:hanging="420"/>
+      </w:pPr>
+    </w:lvl>
+    <w:lvl w:ilvl="6" w:tplc="0409000F" w:tentative="1">
+      <w:start w:val="1"/>
+      <w:numFmt w:val="decimal"/>
+      <w:lvlText w:val="%7."/>
+      <w:lvlJc w:val="left"/>
+      <w:pPr>
+        <w:ind w:left="2940" w:hanging="420"/>
+      </w:pPr>
+    </w:lvl>
+    <w:lvl w:ilvl="7" w:tplc="04090019" w:tentative="1">
+      <w:start w:val="1"/>
+      <w:numFmt w:val="lowerLetter"/>
+      <w:lvlText w:val="%8)"/>
+      <w:lvlJc w:val="left"/>
+      <w:pPr>
+        <w:ind w:left="3360" w:hanging="420"/>
+      </w:pPr>
+    </w:lvl>
+    <w:lvl w:ilvl="8" w:tplc="0409001B" w:tentative="1">
+      <w:start w:val="1"/>
+      <w:numFmt w:val="lowerRoman"/>
+      <w:lvlText w:val="%9."/>
+      <w:lvlJc w:val="right"/>
+      <w:pPr>
+        <w:ind w:left="3780" w:hanging="420"/>
+      </w:pPr>
+    </w:lvl>
+  </w:abstractNum>
   <w:num w:numId="1">
+    <w:abstractNumId w:val="1"/>
+  </w:num>
+  <w:num w:numId="2">
     <w:abstractNumId w:val="0"/>
   </w:num>
 </w:numbering>
@@ -1205,7 +1525,6 @@
     <w:basedOn w:val="a"/>
     <w:link w:val="Char"/>
     <w:uiPriority w:val="99"/>
-    <w:semiHidden/>
     <w:unhideWhenUsed/>
     <w:rsid w:val="006B21B0"/>
     <w:pPr>
@@ -1229,7 +1548,6 @@
     <w:basedOn w:val="a0"/>
     <w:link w:val="a3"/>
     <w:uiPriority w:val="99"/>
-    <w:semiHidden/>
     <w:rsid w:val="006B21B0"/>
     <w:rPr>
       <w:sz w:val="18"/>
@@ -1241,7 +1559,6 @@
     <w:basedOn w:val="a"/>
     <w:link w:val="Char0"/>
     <w:uiPriority w:val="99"/>
-    <w:semiHidden/>
     <w:unhideWhenUsed/>
     <w:rsid w:val="006B21B0"/>
     <w:pPr>
@@ -1262,7 +1579,6 @@
     <w:basedOn w:val="a0"/>
     <w:link w:val="a4"/>
     <w:uiPriority w:val="99"/>
-    <w:semiHidden/>
     <w:rsid w:val="006B21B0"/>
     <w:rPr>
       <w:sz w:val="18"/>

</xml_diff>